<commit_message>
added the first notebook
</commit_message>
<xml_diff>
--- a/capstone_report.docx
+++ b/capstone_report.docx
@@ -253,7 +253,7 @@
           <w:szCs w:val="24"/>
           <w:rtl w:val="0"/>
         </w:rPr>
-        <w:t xml:space="preserve">The city, however, extends itself over an area of over 260 square miles (12.35 of urban area with 12 districts and 85 neighborhoods), so how does one choose the best location to open their tech startup in such a big city?</w:t>
+        <w:t xml:space="preserve">The city, however, extends itself over an area of over 260 square miles (12.35 of which is urban area with 12 districts and 85 neighborhoods), so how does one choose the best location to open their tech startup in such a big city?</w:t>
       </w:r>
     </w:p>
     <w:p>
@@ -329,7 +329,7 @@
           <w:rtl w:val="0"/>
         </w:rPr>
         <w:tab/>
-        <w:t xml:space="preserve">Data that may contribute to determining the best area to open a tech startup might include the proximity to relevant entities - such as training centers, universities and incubators - the population density of the neighborhood, the distance to amenities - like restaurants, bars and cafés -, the rental price, and proximity to transportation hubs, e.g. bus stops and taxis. This project aims to determine (and maybe rank) the best locations to open a tech startup in the city of Florianopolis based on this data.</w:t>
+        <w:t xml:space="preserve">Data that may contribute to determining the best area to open a tech startup might include: the proximity to relevant entities, such as training centers, universities and incubators the population density of the neighborhood; the distance to amenities, like restaurants, bars and cafés; the rental price; and proximity to transportation hubs, e.g. bus stops and taxis. This project aims to determine (and maybe rank) the best locations to open a tech startup in the city of Florianopolis based on these data.</w:t>
       </w:r>
     </w:p>
     <w:p>

</xml_diff>